<commit_message>
Formularz na dole, korzysci
</commit_message>
<xml_diff>
--- a/POMYSŁY ITP.docx
+++ b/POMYSŁY ITP.docx
@@ -73,7 +73,21 @@
           <w:lang w:val="pl-PL"/>
         </w:rPr>
         <w:br/>
-        <w:t>- Przycisk pod wynikami kalkulatora – „wyślij mi wyniki oszczednosci na mail”</w:t>
+        <w:t xml:space="preserve">- Przycisk pod wynikami kalkulatora – „wyślij mi wyniki </w:t>
+      </w:r>
+      <w:proofErr w:type="spellStart"/>
+      <w:r>
+        <w:rPr>
+          <w:lang w:val="pl-PL"/>
+        </w:rPr>
+        <w:t>oszczednosci</w:t>
+      </w:r>
+      <w:proofErr w:type="spellEnd"/>
+      <w:r>
+        <w:rPr>
+          <w:lang w:val="pl-PL"/>
+        </w:rPr>
+        <w:t xml:space="preserve"> na mail”</w:t>
       </w:r>
       <w:r>
         <w:rPr>
@@ -133,11 +147,72 @@
           <w:numId w:val="1"/>
         </w:numPr>
       </w:pPr>
-      <w:r>
-        <w:t>Ogarnąć polityke prywatnośći</w:t>
-      </w:r>
+      <w:proofErr w:type="spellStart"/>
+      <w:r>
+        <w:t>Ogarnąć</w:t>
+      </w:r>
+      <w:proofErr w:type="spellEnd"/>
+      <w:r>
+        <w:t xml:space="preserve"> </w:t>
+      </w:r>
+      <w:proofErr w:type="spellStart"/>
+      <w:r>
+        <w:t>polityke</w:t>
+      </w:r>
+      <w:proofErr w:type="spellEnd"/>
+      <w:r>
+        <w:t xml:space="preserve"> </w:t>
+      </w:r>
+      <w:proofErr w:type="spellStart"/>
+      <w:r>
+        <w:t>prywatnośći</w:t>
+      </w:r>
+      <w:proofErr w:type="spellEnd"/>
     </w:p>
     <w:p/>
+    <w:p>
+      <w:pPr>
+        <w:rPr>
+          <w:lang w:val="pl-PL"/>
+        </w:rPr>
+      </w:pPr>
+      <w:r>
+        <w:rPr>
+          <w:lang w:val="pl-PL"/>
+        </w:rPr>
+        <w:t xml:space="preserve">KORZYŚCI- </w:t>
+      </w:r>
+      <w:hyperlink r:id="rId8" w:history="1">
+        <w:r>
+          <w:rPr>
+            <w:rStyle w:val="Hyperlink"/>
+            <w:lang w:val="pl-PL"/>
+          </w:rPr>
+          <w:t>https://www.perplexity.ai/search/czesc-jestes-senior-front-end-J7hZeHVzT1Cy1otSrW2dpw</w:t>
+        </w:r>
+      </w:hyperlink>
+    </w:p>
+    <w:p>
+      <w:pPr>
+        <w:rPr>
+          <w:lang w:val="pl-PL"/>
+        </w:rPr>
+      </w:pPr>
+    </w:p>
+    <w:p>
+      <w:pPr>
+        <w:rPr>
+          <w:lang w:val="pl-PL"/>
+        </w:rPr>
+      </w:pPr>
+    </w:p>
+    <w:p>
+      <w:pPr>
+        <w:rPr>
+          <w:lang w:val="pl-PL"/>
+        </w:rPr>
+      </w:pPr>
+    </w:p>
     <w:sectPr>
       <w:pgSz w:w="12240" w:h="15840"/>
       <w:pgMar w:top="1440" w:right="1440" w:bottom="1440" w:left="1440" w:header="720" w:footer="720" w:gutter="0"/>

</xml_diff>